<commit_message>
Update project structure and add Makefiles for Markdown conversion
</commit_message>
<xml_diff>
--- a/Active/citations/_stage/PersonalKnowledgeGraphs202306232125.docx
+++ b/Active/citations/_stage/PersonalKnowledgeGraphs202306232125.docx
@@ -2,7 +2,7 @@
 <file path=word/document.xml><?xml version="1.0" encoding="utf-8"?>
 <w:document xmlns:w="http://schemas.openxmlformats.org/wordprocessingml/2006/main" xmlns:m="http://schemas.openxmlformats.org/officeDocument/2006/math" xmlns:r="http://schemas.openxmlformats.org/officeDocument/2006/relationships" xmlns:o="urn:schemas-microsoft-com:office:office" xmlns:v="urn:schemas-microsoft-com:vml" xmlns:w10="urn:schemas-microsoft-com:office:word" xmlns:a="http://schemas.openxmlformats.org/drawingml/2006/main" xmlns:pic="http://schemas.openxmlformats.org/drawingml/2006/picture" xmlns:wp="http://schemas.openxmlformats.org/drawingml/2006/wordprocessingDrawing">
   <w:body>
-    <w:bookmarkStart w:id="30" w:name="personal-knowledge-graphs"/>
+    <w:bookmarkStart w:id="35" w:name="personal-knowledge-graphs"/>
     <w:p>
       <w:pPr>
         <w:pStyle w:val="Heading1"/>
@@ -47,11 +47,15 @@
       <w:r>
         <w:t xml:space="preserve">(Ackerman)</w:t>
       </w:r>
-    </w:p>
-    <w:p>
-      <w:pPr>
-        <w:pStyle w:val="BodyText"/>
-      </w:pPr>
+      <w:r>
+        <w:t xml:space="preserve"> </w:t>
+      </w:r>
+      <w:r>
+        <w:t xml:space="preserve">(Zander and Zander)</w:t>
+      </w:r>
+      <w:r>
+        <w:t xml:space="preserve"> </w:t>
+      </w:r>
       <w:r>
         <w:t xml:space="preserve">Editors: Ivo Velitchkov and George Anadiotis.</w:t>
       </w:r>
@@ -150,6 +154,24 @@
       </w:pPr>
       <w:r>
         <w:t xml:space="preserve">What does Gallagher mean? What are interconnected propositions, and what are inferential relations? Propositions are ideas. Inferential relationships are harder to write about. Sometimes the relationships are plain. Both ideas speak to the same topic. Sometimes the relationship between both ideas is reminiscent of a third idea. Often the relationship is something felt. There is a felt sense of connectedness.</w:t>
+      </w:r>
+      <w:r>
+        <w:t xml:space="preserve"> </w:t>
+      </w:r>
+      <w:r>
+        <w:t xml:space="preserve">(Bejan)</w:t>
+      </w:r>
+      <w:r>
+        <w:t xml:space="preserve"> </w:t>
+      </w:r>
+      <w:r>
+        <w:t xml:space="preserve">(Ahrens)</w:t>
+      </w:r>
+      <w:r>
+        <w:t xml:space="preserve"> </w:t>
+      </w:r>
+      <w:r>
+        <w:t xml:space="preserve">(Yagisawa)</w:t>
       </w:r>
     </w:p>
     <w:bookmarkEnd w:id="21"/>
@@ -217,7 +239,7 @@
       </w:r>
     </w:p>
     <w:bookmarkEnd w:id="25"/>
-    <w:bookmarkStart w:id="29" w:name="works-cited"/>
+    <w:bookmarkStart w:id="34" w:name="works-cited"/>
     <w:p>
       <w:pPr>
         <w:pStyle w:val="Heading2"/>
@@ -226,7 +248,7 @@
         <w:t xml:space="preserve">Works Cited</w:t>
       </w:r>
     </w:p>
-    <w:bookmarkStart w:id="28" w:name="refs"/>
+    <w:bookmarkStart w:id="33" w:name="refs"/>
     <w:bookmarkStart w:id="26" w:name="ref-ackerman:1976"/>
     <w:p>
       <w:pPr>
@@ -250,7 +272,67 @@
       </w:r>
     </w:p>
     <w:bookmarkEnd w:id="26"/>
-    <w:bookmarkStart w:id="27" w:name="ref-velitchkov:2023"/>
+    <w:bookmarkStart w:id="27" w:name="ref-ahrens:2017"/>
+    <w:p>
+      <w:pPr>
+        <w:pStyle w:val="Bibliography"/>
+      </w:pPr>
+      <w:r>
+        <w:t xml:space="preserve">Ahrens, Sonke.</w:t>
+      </w:r>
+      <w:r>
+        <w:t xml:space="preserve"> </w:t>
+      </w:r>
+      <w:r>
+        <w:rPr>
+          <w:iCs/>
+          <w:i/>
+        </w:rPr>
+        <w:t xml:space="preserve">How to Take Smart Notes: One Simple Technique to Boost Writing, Learning and Thinking for Students, Academics and Nonfiction Book Writers</w:t>
+      </w:r>
+      <w:r>
+        <w:t xml:space="preserve">. CreateSpace Independent Publishing Platform, 2017.</w:t>
+      </w:r>
+    </w:p>
+    <w:bookmarkEnd w:id="27"/>
+    <w:bookmarkStart w:id="29" w:name="ref-bejan:2016"/>
+    <w:p>
+      <w:pPr>
+        <w:pStyle w:val="Bibliography"/>
+      </w:pPr>
+      <w:r>
+        <w:t xml:space="preserve">Bejan, Adrian.</w:t>
+      </w:r>
+      <w:r>
+        <w:t xml:space="preserve"> </w:t>
+      </w:r>
+      <w:r>
+        <w:rPr>
+          <w:iCs/>
+          <w:i/>
+        </w:rPr>
+        <w:t xml:space="preserve">The Physics of Life: The Evolution of Everything</w:t>
+      </w:r>
+      <w:r>
+        <w:t xml:space="preserve">. St. Martin’s Press, 2016,</w:t>
+      </w:r>
+      <w:r>
+        <w:t xml:space="preserve"> </w:t>
+      </w:r>
+      <w:hyperlink r:id="rId28">
+        <w:r>
+          <w:rPr>
+            <w:rStyle w:val="Hyperlink"/>
+          </w:rPr>
+          <w:t xml:space="preserve">http://www.loc.gov/catdir/enhancements/fy1606/2015035874-b.html</w:t>
+        </w:r>
+      </w:hyperlink>
+      <w:r>
+        <w:t xml:space="preserve">.</w:t>
+      </w:r>
+    </w:p>
+    <w:bookmarkEnd w:id="29"/>
+    <w:bookmarkStart w:id="30" w:name="ref-velitchkov:2023"/>
     <w:p>
       <w:pPr>
         <w:pStyle w:val="Bibliography"/>
@@ -272,10 +354,56 @@
         <w:t xml:space="preserve">. Exapt Press, 2023.</w:t>
       </w:r>
     </w:p>
-    <w:bookmarkEnd w:id="27"/>
-    <w:bookmarkEnd w:id="28"/>
-    <w:bookmarkEnd w:id="29"/>
     <w:bookmarkEnd w:id="30"/>
+    <w:bookmarkStart w:id="31" w:name="ref-yagisawa:2023"/>
+    <w:p>
+      <w:pPr>
+        <w:pStyle w:val="Bibliography"/>
+      </w:pPr>
+      <w:r>
+        <w:t xml:space="preserve">Yagisawa, Satoshi.</w:t>
+      </w:r>
+      <w:r>
+        <w:t xml:space="preserve"> </w:t>
+      </w:r>
+      <w:r>
+        <w:rPr>
+          <w:iCs/>
+          <w:i/>
+        </w:rPr>
+        <w:t xml:space="preserve">Days at the Morisaki Bookshop</w:t>
+      </w:r>
+      <w:r>
+        <w:t xml:space="preserve">. Translated by Eric Ozawa, Unabridged, HarperAudio, 2023.</w:t>
+      </w:r>
+    </w:p>
+    <w:bookmarkEnd w:id="31"/>
+    <w:bookmarkStart w:id="32" w:name="ref-zander:2002"/>
+    <w:p>
+      <w:pPr>
+        <w:pStyle w:val="Bibliography"/>
+      </w:pPr>
+      <w:r>
+        <w:t xml:space="preserve">Zander, Rosamund Stone, and Benjamin Zander.</w:t>
+      </w:r>
+      <w:r>
+        <w:t xml:space="preserve"> </w:t>
+      </w:r>
+      <w:r>
+        <w:rPr>
+          <w:iCs/>
+          <w:i/>
+        </w:rPr>
+        <w:t xml:space="preserve">The Art of Possibility: Transforming Professional and Personal Life</w:t>
+      </w:r>
+      <w:r>
+        <w:t xml:space="preserve">. Penguin, 2002.</w:t>
+      </w:r>
+    </w:p>
+    <w:bookmarkEnd w:id="32"/>
+    <w:bookmarkEnd w:id="33"/>
+    <w:bookmarkEnd w:id="34"/>
+    <w:bookmarkEnd w:id="35"/>
     <w:sectPr>
       <w:headerReference r:id="rId9" w:type="even"/>
       <w:headerReference r:id="rId10" w:type="default"/>

</xml_diff>